<commit_message>
the remaining are 7,8, 9 and 10 and an abstract
</commit_message>
<xml_diff>
--- a/referencesexercise/TrabalhoReferencias.docx
+++ b/referencesexercise/TrabalhoReferencias.docx
@@ -192,7 +192,6 @@
           <w:color w:val="222222"/>
           <w:shd w:val="clear" w:color="auto" w:fill="FFFFFF"/>
         </w:rPr>
-        <w:lastRenderedPageBreak/>
         <w:t>BRASIL. Lei nº 11419, de 19 de dezembro de 2006. </w:t>
       </w:r>
       <w:r>
@@ -654,14 +653,6 @@
       <w:proofErr w:type="spellEnd"/>
     </w:p>
     <w:p>
-      <w:pPr>
-        <w:rPr>
-          <w:rFonts w:ascii="Times New Roman" w:eastAsia="Times New Roman" w:hAnsi="Times New Roman" w:cs="Times New Roman"/>
-          <w:sz w:val="24"/>
-          <w:szCs w:val="24"/>
-          <w:lang w:val="en-US"/>
-        </w:rPr>
-      </w:pPr>
       <w:r>
         <w:rPr>
           <w:rFonts w:ascii="Helvetica" w:hAnsi="Helvetica" w:cs="Helvetica"/>
@@ -726,10 +717,11 @@
       </w:r>
       <w:r>
         <w:rPr>
-          <w:rFonts w:ascii="Helvetica" w:eastAsia="Times New Roman" w:hAnsi="Helvetica" w:cs="Tahoma"/>
+          <w:rFonts w:ascii="Helvetica" w:hAnsi="Helvetica" w:cs="Tahoma"/>
           <w:color w:val="000000"/>
-          <w:shd w:val="clear" w:color="auto" w:fill="FFFFFF"/>
-          <w:lang w:val="en-US"/>
+          <w:sz w:val="22"/>
+          <w:szCs w:val="22"/>
+          <w:shd w:val="clear" w:color="auto" w:fill="FFFFFF"/>
         </w:rPr>
         <w:t>LEARNING ANALYTICS &amp; KNOWLEDGE CONFERENCE (LAK)</w:t>
       </w:r>
@@ -805,108 +797,65 @@
     </w:p>
     <w:p/>
     <w:p>
-      <w:pPr>
-        <w:spacing w:after="0" w:line="240" w:lineRule="auto"/>
-        <w:rPr>
-          <w:rFonts w:ascii="Times New Roman" w:eastAsia="Times New Roman" w:hAnsi="Times New Roman" w:cs="Times New Roman"/>
-          <w:sz w:val="24"/>
-          <w:szCs w:val="24"/>
-          <w:lang w:val="en-US"/>
-        </w:rPr>
-      </w:pPr>
-      <w:r>
-        <w:rPr>
-          <w:rFonts w:ascii="Helvetica Neue" w:eastAsia="Times New Roman" w:hAnsi="Helvetica Neue" w:cs="Times New Roman"/>
-          <w:color w:val="222222"/>
-          <w:sz w:val="24"/>
-          <w:szCs w:val="24"/>
-          <w:shd w:val="clear" w:color="auto" w:fill="FFFFFF"/>
-          <w:lang w:val="en-US"/>
+      <w:r>
+        <w:rPr>
+          <w:rFonts w:ascii="Helvetica Neue" w:hAnsi="Helvetica Neue"/>
+          <w:color w:val="222222"/>
+          <w:shd w:val="clear" w:color="auto" w:fill="FFFFFF"/>
         </w:rPr>
         <w:t xml:space="preserve">ARIFI, Sara </w:t>
       </w:r>
       <w:proofErr w:type="spellStart"/>
       <w:r>
         <w:rPr>
-          <w:rFonts w:ascii="Helvetica Neue" w:eastAsia="Times New Roman" w:hAnsi="Helvetica Neue" w:cs="Times New Roman"/>
-          <w:color w:val="222222"/>
-          <w:sz w:val="24"/>
-          <w:szCs w:val="24"/>
-          <w:shd w:val="clear" w:color="auto" w:fill="FFFFFF"/>
-          <w:lang w:val="en-US"/>
+          <w:rFonts w:ascii="Helvetica Neue" w:hAnsi="Helvetica Neue"/>
+          <w:color w:val="222222"/>
+          <w:shd w:val="clear" w:color="auto" w:fill="FFFFFF"/>
         </w:rPr>
         <w:t>Mernissi</w:t>
       </w:r>
       <w:proofErr w:type="spellEnd"/>
       <w:r>
         <w:rPr>
-          <w:rFonts w:ascii="Helvetica Neue" w:eastAsia="Times New Roman" w:hAnsi="Helvetica Neue" w:cs="Times New Roman"/>
-          <w:color w:val="222222"/>
-          <w:sz w:val="24"/>
-          <w:szCs w:val="24"/>
-          <w:shd w:val="clear" w:color="auto" w:fill="FFFFFF"/>
-          <w:lang w:val="en-US"/>
+          <w:rFonts w:ascii="Helvetica Neue" w:hAnsi="Helvetica Neue"/>
+          <w:color w:val="222222"/>
+          <w:shd w:val="clear" w:color="auto" w:fill="FFFFFF"/>
         </w:rPr>
         <w:t xml:space="preserve"> et al. Automatic program assessment using static and dynamic analysis. In: WORLD CONFERENCE ON COMPLEX SYSTEMS (WCCS), 3., 2015, Marrakech. </w:t>
       </w:r>
       <w:r>
         <w:rPr>
-          <w:rFonts w:ascii="Helvetica Neue" w:eastAsia="Times New Roman" w:hAnsi="Helvetica Neue" w:cs="Times New Roman"/>
+          <w:rFonts w:ascii="Helvetica Neue" w:hAnsi="Helvetica Neue"/>
           <w:b/>
           <w:bCs/>
           <w:color w:val="222222"/>
-          <w:sz w:val="24"/>
-          <w:szCs w:val="24"/>
-          <w:shd w:val="clear" w:color="auto" w:fill="FFFFFF"/>
-          <w:lang w:val="en-US"/>
+          <w:shd w:val="clear" w:color="auto" w:fill="FFFFFF"/>
         </w:rPr>
         <w:t>Proceedings... . </w:t>
       </w:r>
-      <w:bookmarkStart w:id="0" w:name="_GoBack"/>
-      <w:r>
-        <w:rPr>
-          <w:rFonts w:ascii="Helvetica Neue" w:eastAsia="Times New Roman" w:hAnsi="Helvetica Neue" w:cs="Times New Roman"/>
-          <w:color w:val="222222"/>
-          <w:sz w:val="24"/>
-          <w:szCs w:val="24"/>
-          <w:shd w:val="clear" w:color="auto" w:fill="FFFFFF"/>
-          <w:lang w:val="en-US"/>
-        </w:rPr>
-        <w:t>Marrakech</w:t>
-      </w:r>
-      <w:bookmarkEnd w:id="0"/>
-      <w:r>
-        <w:rPr>
-          <w:rFonts w:ascii="Helvetica Neue" w:eastAsia="Times New Roman" w:hAnsi="Helvetica Neue" w:cs="Times New Roman"/>
-          <w:color w:val="222222"/>
-          <w:sz w:val="24"/>
-          <w:szCs w:val="24"/>
-          <w:shd w:val="clear" w:color="auto" w:fill="FFFFFF"/>
-          <w:lang w:val="en-US"/>
-        </w:rPr>
-        <w:t xml:space="preserve">: </w:t>
-      </w:r>
-      <w:proofErr w:type="spellStart"/>
-      <w:r>
-        <w:rPr>
-          <w:rFonts w:ascii="Helvetica Neue" w:eastAsia="Times New Roman" w:hAnsi="Helvetica Neue" w:cs="Times New Roman"/>
-          <w:color w:val="222222"/>
-          <w:sz w:val="24"/>
-          <w:szCs w:val="24"/>
-          <w:shd w:val="clear" w:color="auto" w:fill="FFFFFF"/>
-          <w:lang w:val="en-US"/>
+      <w:r>
+        <w:rPr>
+          <w:rFonts w:ascii="Helvetica Neue" w:hAnsi="Helvetica Neue"/>
+          <w:color w:val="222222"/>
+          <w:shd w:val="clear" w:color="auto" w:fill="FFFFFF"/>
+        </w:rPr>
+        <w:t xml:space="preserve">Marrakech: </w:t>
+      </w:r>
+      <w:proofErr w:type="spellStart"/>
+      <w:r>
+        <w:rPr>
+          <w:rFonts w:ascii="Helvetica Neue" w:hAnsi="Helvetica Neue"/>
+          <w:color w:val="222222"/>
+          <w:shd w:val="clear" w:color="auto" w:fill="FFFFFF"/>
         </w:rPr>
         <w:t>Ieee</w:t>
       </w:r>
       <w:proofErr w:type="spellEnd"/>
       <w:r>
         <w:rPr>
-          <w:rFonts w:ascii="Helvetica Neue" w:eastAsia="Times New Roman" w:hAnsi="Helvetica Neue" w:cs="Times New Roman"/>
-          <w:color w:val="222222"/>
-          <w:sz w:val="24"/>
-          <w:szCs w:val="24"/>
-          <w:shd w:val="clear" w:color="auto" w:fill="FFFFFF"/>
-          <w:lang w:val="en-US"/>
+          <w:rFonts w:ascii="Helvetica Neue" w:hAnsi="Helvetica Neue"/>
+          <w:color w:val="222222"/>
+          <w:shd w:val="clear" w:color="auto" w:fill="FFFFFF"/>
         </w:rPr>
         <w:t>, 2016. p. 1 - 6.</w:t>
       </w:r>
@@ -921,83 +870,47 @@
     </w:p>
     <w:p/>
     <w:p>
-      <w:pPr>
-        <w:spacing w:after="0" w:line="240" w:lineRule="auto"/>
-        <w:rPr>
-          <w:rFonts w:ascii="Times New Roman" w:eastAsia="Times New Roman" w:hAnsi="Times New Roman" w:cs="Times New Roman"/>
-          <w:sz w:val="24"/>
-          <w:szCs w:val="24"/>
-          <w:lang w:val="en-US"/>
-        </w:rPr>
-      </w:pPr>
-      <w:r>
-        <w:rPr>
-          <w:rFonts w:ascii="Helvetica Neue" w:eastAsia="Times New Roman" w:hAnsi="Helvetica Neue" w:cs="Times New Roman"/>
-          <w:color w:val="222222"/>
-          <w:sz w:val="24"/>
-          <w:szCs w:val="24"/>
-          <w:shd w:val="clear" w:color="auto" w:fill="FFFFFF"/>
-          <w:lang w:val="en-US"/>
-        </w:rPr>
-        <w:t xml:space="preserve">TANG, Steven; PETERSON, Joshua C.; PARDOS, Zachary A.. Deep Neural Networks and How They Apply to Sequential Education Data. In: LEARNING </w:t>
-      </w:r>
-      <w:r>
-        <w:rPr>
-          <w:rFonts w:ascii="Helvetica Neue" w:eastAsia="Times New Roman" w:hAnsi="Helvetica Neue" w:cs="Times New Roman"/>
-          <w:color w:val="222222"/>
-          <w:sz w:val="24"/>
-          <w:szCs w:val="24"/>
-          <w:shd w:val="clear" w:color="auto" w:fill="FFFFFF"/>
-          <w:lang w:val="en-US"/>
-        </w:rPr>
-        <w:lastRenderedPageBreak/>
-        <w:t>AT SCALE (L@S), 3., 2016, Edinburgh. </w:t>
-      </w:r>
-      <w:r>
-        <w:rPr>
-          <w:rFonts w:ascii="Helvetica Neue" w:eastAsia="Times New Roman" w:hAnsi="Helvetica Neue" w:cs="Times New Roman"/>
+      <w:r>
+        <w:rPr>
+          <w:rFonts w:ascii="Helvetica Neue" w:hAnsi="Helvetica Neue"/>
+          <w:color w:val="222222"/>
+          <w:shd w:val="clear" w:color="auto" w:fill="FFFFFF"/>
+        </w:rPr>
+        <w:t>TANG, Steven; PETERSON, Joshua C.; PARDOS, Zachary A.. Deep Neural Networks and How They Apply to Sequential Education Data. In: LEARNING AT SCALE (L@S), 3., 2016, Edinburgh. </w:t>
+      </w:r>
+      <w:r>
+        <w:rPr>
+          <w:rFonts w:ascii="Helvetica Neue" w:hAnsi="Helvetica Neue"/>
           <w:b/>
           <w:bCs/>
           <w:color w:val="222222"/>
-          <w:sz w:val="24"/>
-          <w:szCs w:val="24"/>
-          <w:shd w:val="clear" w:color="auto" w:fill="FFFFFF"/>
-          <w:lang w:val="en-US"/>
+          <w:shd w:val="clear" w:color="auto" w:fill="FFFFFF"/>
         </w:rPr>
         <w:t>Proceedings... . </w:t>
       </w:r>
       <w:r>
         <w:rPr>
-          <w:rFonts w:ascii="Helvetica Neue" w:eastAsia="Times New Roman" w:hAnsi="Helvetica Neue" w:cs="Times New Roman"/>
-          <w:color w:val="222222"/>
-          <w:sz w:val="24"/>
-          <w:szCs w:val="24"/>
-          <w:shd w:val="clear" w:color="auto" w:fill="FFFFFF"/>
-          <w:lang w:val="en-US"/>
+          <w:rFonts w:ascii="Helvetica Neue" w:hAnsi="Helvetica Neue"/>
+          <w:color w:val="222222"/>
+          <w:shd w:val="clear" w:color="auto" w:fill="FFFFFF"/>
         </w:rPr>
         <w:t xml:space="preserve">New York: </w:t>
       </w:r>
       <w:proofErr w:type="spellStart"/>
       <w:r>
         <w:rPr>
-          <w:rFonts w:ascii="Helvetica Neue" w:eastAsia="Times New Roman" w:hAnsi="Helvetica Neue" w:cs="Times New Roman"/>
-          <w:color w:val="222222"/>
-          <w:sz w:val="24"/>
-          <w:szCs w:val="24"/>
-          <w:shd w:val="clear" w:color="auto" w:fill="FFFFFF"/>
-          <w:lang w:val="en-US"/>
+          <w:rFonts w:ascii="Helvetica Neue" w:hAnsi="Helvetica Neue"/>
+          <w:color w:val="222222"/>
+          <w:shd w:val="clear" w:color="auto" w:fill="FFFFFF"/>
         </w:rPr>
         <w:t>Acm</w:t>
       </w:r>
       <w:proofErr w:type="spellEnd"/>
       <w:r>
         <w:rPr>
-          <w:rFonts w:ascii="Helvetica Neue" w:eastAsia="Times New Roman" w:hAnsi="Helvetica Neue" w:cs="Times New Roman"/>
-          <w:color w:val="222222"/>
-          <w:sz w:val="24"/>
-          <w:szCs w:val="24"/>
-          <w:shd w:val="clear" w:color="auto" w:fill="FFFFFF"/>
-          <w:lang w:val="en-US"/>
+          <w:rFonts w:ascii="Helvetica Neue" w:hAnsi="Helvetica Neue"/>
+          <w:color w:val="222222"/>
+          <w:shd w:val="clear" w:color="auto" w:fill="FFFFFF"/>
         </w:rPr>
         <w:t>, 2016. p. 321 - 324.</w:t>
       </w:r>
@@ -1008,11 +921,130 @@
         <w:t>(7) Site de uma Universidade – (escolha livre, indicar a universidade)</w:t>
       </w:r>
     </w:p>
+    <w:p/>
+    <w:p>
+      <w:hyperlink r:id="rId8" w:history="1">
+        <w:r>
+          <w:rPr>
+            <w:rStyle w:val="Hyperlink"/>
+          </w:rPr>
+          <w:t>http://acervus.unicamp.br/</w:t>
+        </w:r>
+      </w:hyperlink>
+    </w:p>
+    <w:p/>
+    <w:p>
+      <w:r>
+        <w:rPr>
+          <w:rFonts w:ascii="Helvetica Neue" w:hAnsi="Helvetica Neue"/>
+          <w:color w:val="222222"/>
+          <w:shd w:val="clear" w:color="auto" w:fill="FFFFFF"/>
+        </w:rPr>
+        <w:t>TABACOF, Pedro. </w:t>
+      </w:r>
+      <w:r>
+        <w:rPr>
+          <w:rStyle w:val="Strong"/>
+          <w:rFonts w:ascii="Helvetica Neue" w:hAnsi="Helvetica Neue"/>
+          <w:color w:val="222222"/>
+          <w:shd w:val="clear" w:color="auto" w:fill="FFFFFF"/>
+        </w:rPr>
+        <w:t>Exploring adversarial images in deep neural networks. </w:t>
+      </w:r>
+      <w:r>
+        <w:rPr>
+          <w:rFonts w:ascii="Helvetica Neue" w:hAnsi="Helvetica Neue"/>
+          <w:color w:val="222222"/>
+          <w:shd w:val="clear" w:color="auto" w:fill="FFFFFF"/>
+        </w:rPr>
+        <w:t xml:space="preserve">2017. 75 f. </w:t>
+      </w:r>
+      <w:proofErr w:type="spellStart"/>
+      <w:r>
+        <w:rPr>
+          <w:rFonts w:ascii="Helvetica Neue" w:hAnsi="Helvetica Neue"/>
+          <w:color w:val="222222"/>
+          <w:shd w:val="clear" w:color="auto" w:fill="FFFFFF"/>
+        </w:rPr>
+        <w:t>Dissertação</w:t>
+      </w:r>
+      <w:proofErr w:type="spellEnd"/>
+      <w:r>
+        <w:rPr>
+          <w:rFonts w:ascii="Helvetica Neue" w:hAnsi="Helvetica Neue"/>
+          <w:color w:val="222222"/>
+          <w:shd w:val="clear" w:color="auto" w:fill="FFFFFF"/>
+        </w:rPr>
+        <w:t xml:space="preserve"> (</w:t>
+      </w:r>
+      <w:proofErr w:type="spellStart"/>
+      <w:r>
+        <w:rPr>
+          <w:rFonts w:ascii="Helvetica Neue" w:hAnsi="Helvetica Neue"/>
+          <w:color w:val="222222"/>
+          <w:shd w:val="clear" w:color="auto" w:fill="FFFFFF"/>
+        </w:rPr>
+        <w:t>Mestrado</w:t>
+      </w:r>
+      <w:proofErr w:type="spellEnd"/>
+      <w:r>
+        <w:rPr>
+          <w:rFonts w:ascii="Helvetica Neue" w:hAnsi="Helvetica Neue"/>
+          <w:color w:val="222222"/>
+          <w:shd w:val="clear" w:color="auto" w:fill="FFFFFF"/>
+        </w:rPr>
+        <w:t xml:space="preserve">) - </w:t>
+      </w:r>
+      <w:proofErr w:type="spellStart"/>
+      <w:r>
+        <w:rPr>
+          <w:rFonts w:ascii="Helvetica Neue" w:hAnsi="Helvetica Neue"/>
+          <w:color w:val="222222"/>
+          <w:shd w:val="clear" w:color="auto" w:fill="FFFFFF"/>
+        </w:rPr>
+        <w:t>Universidade</w:t>
+      </w:r>
+      <w:proofErr w:type="spellEnd"/>
+      <w:r>
+        <w:rPr>
+          <w:rFonts w:ascii="Helvetica Neue" w:hAnsi="Helvetica Neue"/>
+          <w:color w:val="222222"/>
+          <w:shd w:val="clear" w:color="auto" w:fill="FFFFFF"/>
+        </w:rPr>
+        <w:t xml:space="preserve"> </w:t>
+      </w:r>
+      <w:proofErr w:type="spellStart"/>
+      <w:r>
+        <w:rPr>
+          <w:rFonts w:ascii="Helvetica Neue" w:hAnsi="Helvetica Neue"/>
+          <w:color w:val="222222"/>
+          <w:shd w:val="clear" w:color="auto" w:fill="FFFFFF"/>
+        </w:rPr>
+        <w:t>Estadual</w:t>
+      </w:r>
+      <w:proofErr w:type="spellEnd"/>
+      <w:r>
+        <w:rPr>
+          <w:rFonts w:ascii="Helvetica Neue" w:hAnsi="Helvetica Neue"/>
+          <w:color w:val="222222"/>
+          <w:shd w:val="clear" w:color="auto" w:fill="FFFFFF"/>
+        </w:rPr>
+        <w:t xml:space="preserve"> de Campinas, Campinas, 2017.</w:t>
+      </w:r>
+    </w:p>
+    <w:p/>
+    <w:p/>
     <w:p>
       <w:r>
         <w:t>(8) Escolha um site da apostila e recupere um documento (indicando o site)</w:t>
       </w:r>
     </w:p>
+    <w:p/>
+    <w:p>
+      <w:bookmarkStart w:id="0" w:name="_GoBack"/>
+      <w:bookmarkEnd w:id="0"/>
+    </w:p>
+    <w:p/>
     <w:p>
       <w:r>
         <w:t xml:space="preserve">(9) Google: recupere no site do </w:t>
@@ -1096,6 +1128,7 @@
     </w:p>
     <w:p>
       <w:r>
+        <w:lastRenderedPageBreak/>
         <w:t>1) IBICT: Base de teses</w:t>
       </w:r>
     </w:p>
@@ -1300,302 +1333,302 @@
     </w:p>
     <w:p>
       <w:r>
+        <w:t xml:space="preserve">Western </w:t>
+      </w:r>
+      <w:proofErr w:type="spellStart"/>
+      <w:r>
+        <w:t>Europe</w:t>
+      </w:r>
+      <w:proofErr w:type="spellEnd"/>
+      <w:r>
+        <w:t xml:space="preserve">: </w:t>
+      </w:r>
+      <w:proofErr w:type="spellStart"/>
+      <w:r>
+        <w:t>impact</w:t>
+      </w:r>
+      <w:proofErr w:type="spellEnd"/>
+      <w:r>
+        <w:t xml:space="preserve"> </w:t>
+      </w:r>
+      <w:proofErr w:type="spellStart"/>
+      <w:r>
+        <w:t>on</w:t>
+      </w:r>
+      <w:proofErr w:type="spellEnd"/>
+      <w:r>
+        <w:t xml:space="preserve"> </w:t>
+      </w:r>
+      <w:proofErr w:type="spellStart"/>
+      <w:r>
+        <w:t>present</w:t>
+      </w:r>
+      <w:proofErr w:type="spellEnd"/>
+      <w:r>
+        <w:t xml:space="preserve"> </w:t>
+      </w:r>
+      <w:proofErr w:type="spellStart"/>
+      <w:r>
+        <w:t>vegetation</w:t>
+      </w:r>
+      <w:proofErr w:type="spellEnd"/>
+      <w:r>
+        <w:t>. Environmental Management, v. 18, n. 2,</w:t>
+      </w:r>
+    </w:p>
+    <w:p>
+      <w:r>
+        <w:t>p. 203–221, 1994.</w:t>
+      </w:r>
+    </w:p>
+    <w:p>
+      <w:r>
+        <w:t>5) CAPES /USP IEEE</w:t>
+      </w:r>
+    </w:p>
+    <w:p>
+      <w:r>
+        <w:t xml:space="preserve">ROUSH, J.; SIOPES, K.; HU, G. </w:t>
+      </w:r>
+      <w:proofErr w:type="spellStart"/>
+      <w:r>
+        <w:t>Predicting</w:t>
+      </w:r>
+      <w:proofErr w:type="spellEnd"/>
+      <w:r>
+        <w:t xml:space="preserve"> </w:t>
+      </w:r>
+      <w:proofErr w:type="spellStart"/>
+      <w:r>
+        <w:t>gross</w:t>
+      </w:r>
+      <w:proofErr w:type="spellEnd"/>
+      <w:r>
+        <w:t xml:space="preserve"> </w:t>
+      </w:r>
+      <w:proofErr w:type="spellStart"/>
+      <w:r>
+        <w:t>domestic</w:t>
+      </w:r>
+      <w:proofErr w:type="spellEnd"/>
+      <w:r>
+        <w:t xml:space="preserve"> </w:t>
+      </w:r>
+      <w:proofErr w:type="spellStart"/>
+      <w:r>
+        <w:t>product</w:t>
+      </w:r>
+      <w:proofErr w:type="spellEnd"/>
+      <w:r>
+        <w:t xml:space="preserve"> </w:t>
+      </w:r>
+      <w:proofErr w:type="spellStart"/>
+      <w:r>
+        <w:t>using</w:t>
+      </w:r>
+      <w:proofErr w:type="spellEnd"/>
+      <w:r>
+        <w:t xml:space="preserve"> </w:t>
+      </w:r>
+      <w:proofErr w:type="spellStart"/>
+      <w:r>
+        <w:t>autoregressive</w:t>
+      </w:r>
+      <w:proofErr w:type="spellEnd"/>
+    </w:p>
+    <w:p>
+      <w:proofErr w:type="spellStart"/>
+      <w:r>
+        <w:t>models</w:t>
+      </w:r>
+      <w:proofErr w:type="spellEnd"/>
+      <w:r>
+        <w:t>. In: INTERNATIONAL CONFERENCE ON SOFTWARE ENGINEERING RESEARCH,</w:t>
+      </w:r>
+    </w:p>
+    <w:p>
+      <w:r>
+        <w:t xml:space="preserve">MANAGEMENT AND APPLICATIONS (SERA), 15., 2017, London. </w:t>
+      </w:r>
+      <w:proofErr w:type="spellStart"/>
+      <w:r>
+        <w:t>Proceedings</w:t>
+      </w:r>
+      <w:proofErr w:type="spellEnd"/>
+      <w:r>
+        <w:t>.... New Jersey:</w:t>
+      </w:r>
+    </w:p>
+    <w:p>
+      <w:r>
+        <w:t>IEEE, 2017. p. 317 - 322.</w:t>
+      </w:r>
+    </w:p>
+    <w:p>
+      <w:r>
+        <w:t>6) CAPES /USP ACM</w:t>
+      </w:r>
+    </w:p>
+    <w:p>
+      <w:r>
+        <w:t xml:space="preserve">JAIN, R. New </w:t>
+      </w:r>
+      <w:proofErr w:type="spellStart"/>
+      <w:r>
+        <w:t>strong</w:t>
+      </w:r>
+      <w:proofErr w:type="spellEnd"/>
+      <w:r>
+        <w:t xml:space="preserve"> </w:t>
+      </w:r>
+      <w:proofErr w:type="spellStart"/>
+      <w:r>
+        <w:t>direct</w:t>
+      </w:r>
+      <w:proofErr w:type="spellEnd"/>
+      <w:r>
+        <w:t xml:space="preserve"> </w:t>
+      </w:r>
+      <w:proofErr w:type="spellStart"/>
+      <w:r>
+        <w:t>product</w:t>
+      </w:r>
+      <w:proofErr w:type="spellEnd"/>
+      <w:r>
+        <w:t xml:space="preserve"> </w:t>
+      </w:r>
+      <w:proofErr w:type="spellStart"/>
+      <w:r>
+        <w:t>results</w:t>
+      </w:r>
+      <w:proofErr w:type="spellEnd"/>
+      <w:r>
+        <w:t xml:space="preserve"> in communication </w:t>
+      </w:r>
+      <w:proofErr w:type="spellStart"/>
+      <w:r>
+        <w:t>complexity</w:t>
+      </w:r>
+      <w:proofErr w:type="spellEnd"/>
+      <w:r>
+        <w:t xml:space="preserve">. </w:t>
+      </w:r>
+      <w:proofErr w:type="spellStart"/>
+      <w:r>
+        <w:t>Journal</w:t>
+      </w:r>
+      <w:proofErr w:type="spellEnd"/>
+      <w:r>
+        <w:t xml:space="preserve"> </w:t>
+      </w:r>
+      <w:proofErr w:type="spellStart"/>
+      <w:r>
+        <w:t>Of</w:t>
+      </w:r>
+      <w:proofErr w:type="spellEnd"/>
+      <w:r>
+        <w:t xml:space="preserve"> The</w:t>
+      </w:r>
+    </w:p>
+    <w:p>
+      <w:r>
+        <w:t>ACM, [</w:t>
+      </w:r>
+      <w:proofErr w:type="spellStart"/>
+      <w:r>
+        <w:t>S.l</w:t>
+      </w:r>
+      <w:proofErr w:type="spellEnd"/>
+      <w:r>
+        <w:t xml:space="preserve">.], v. 62, n. 3, p.1-27, 30 </w:t>
+      </w:r>
+      <w:proofErr w:type="spellStart"/>
+      <w:r>
+        <w:t>June</w:t>
+      </w:r>
+      <w:proofErr w:type="spellEnd"/>
+      <w:r>
+        <w:t xml:space="preserve">. 2015. </w:t>
+      </w:r>
+      <w:proofErr w:type="spellStart"/>
+      <w:r>
+        <w:t>Association</w:t>
+      </w:r>
+      <w:proofErr w:type="spellEnd"/>
+      <w:r>
+        <w:t xml:space="preserve"> for </w:t>
+      </w:r>
+      <w:proofErr w:type="spellStart"/>
+      <w:r>
+        <w:t>Computing</w:t>
+      </w:r>
+      <w:proofErr w:type="spellEnd"/>
+      <w:r>
+        <w:t xml:space="preserve"> </w:t>
+      </w:r>
+      <w:proofErr w:type="spellStart"/>
+      <w:r>
+        <w:t>Machinery</w:t>
+      </w:r>
+      <w:proofErr w:type="spellEnd"/>
+      <w:r>
+        <w:t xml:space="preserve"> (ACM).</w:t>
+      </w:r>
+    </w:p>
+    <w:p>
+      <w:r>
+        <w:t>http://dx.doi.org/10.1145/2699432.</w:t>
+      </w:r>
+    </w:p>
+    <w:p>
+      <w:r>
+        <w:t>7) Site de Universidade (escolhi a UNICAMP)</w:t>
+      </w:r>
+    </w:p>
+    <w:p>
+      <w:r>
+        <w:t>PEREGRINO, F. O. F. et al. IDH bussola: estabelecendo prioridades em políticas públicas</w:t>
+      </w:r>
+    </w:p>
+    <w:p>
+      <w:r>
+        <w:t>através de indicadores de desenvolvimento humano: longevidade, educação, renda,</w:t>
+      </w:r>
+    </w:p>
+    <w:p>
+      <w:r>
+        <w:t>infância, habitação. Rio de Janeiro: Litteris, 2001. 150 p.</w:t>
+      </w:r>
+    </w:p>
+    <w:p>
+      <w:r>
+        <w:t>8) Site da apostila</w:t>
+      </w:r>
+    </w:p>
+    <w:p/>
+    <w:p>
+      <w:r>
+        <w:t>Escolhi o site</w:t>
+      </w:r>
+    </w:p>
+    <w:p>
+      <w:r>
+        <w:t>http://aspro02.npd.ufsc.br/pergamum/biblioteca/index.php?resolution2=1024_1 e entrei</w:t>
+      </w:r>
+    </w:p>
+    <w:p>
+      <w:r>
+        <w:t>com IDH achei uma Dissertação</w:t>
+      </w:r>
+    </w:p>
+    <w:p>
+      <w:r>
+        <w:t>PAULA, A. M. Qualidade de vida: avaliação do discurso oficial em Curitiba. 2001.</w:t>
+      </w:r>
+    </w:p>
+    <w:p>
+      <w:r>
         <w:lastRenderedPageBreak/>
-        <w:t xml:space="preserve">Western </w:t>
-      </w:r>
-      <w:proofErr w:type="spellStart"/>
-      <w:r>
-        <w:t>Europe</w:t>
-      </w:r>
-      <w:proofErr w:type="spellEnd"/>
-      <w:r>
-        <w:t xml:space="preserve">: </w:t>
-      </w:r>
-      <w:proofErr w:type="spellStart"/>
-      <w:r>
-        <w:t>impact</w:t>
-      </w:r>
-      <w:proofErr w:type="spellEnd"/>
-      <w:r>
-        <w:t xml:space="preserve"> </w:t>
-      </w:r>
-      <w:proofErr w:type="spellStart"/>
-      <w:r>
-        <w:t>on</w:t>
-      </w:r>
-      <w:proofErr w:type="spellEnd"/>
-      <w:r>
-        <w:t xml:space="preserve"> </w:t>
-      </w:r>
-      <w:proofErr w:type="spellStart"/>
-      <w:r>
-        <w:t>present</w:t>
-      </w:r>
-      <w:proofErr w:type="spellEnd"/>
-      <w:r>
-        <w:t xml:space="preserve"> </w:t>
-      </w:r>
-      <w:proofErr w:type="spellStart"/>
-      <w:r>
-        <w:t>vegetation</w:t>
-      </w:r>
-      <w:proofErr w:type="spellEnd"/>
-      <w:r>
-        <w:t>. Environmental Management, v. 18, n. 2,</w:t>
-      </w:r>
-    </w:p>
-    <w:p>
-      <w:r>
-        <w:t>p. 203–221, 1994.</w:t>
-      </w:r>
-    </w:p>
-    <w:p>
-      <w:r>
-        <w:t>5) CAPES /USP IEEE</w:t>
-      </w:r>
-    </w:p>
-    <w:p>
-      <w:r>
-        <w:t xml:space="preserve">ROUSH, J.; SIOPES, K.; HU, G. </w:t>
-      </w:r>
-      <w:proofErr w:type="spellStart"/>
-      <w:r>
-        <w:t>Predicting</w:t>
-      </w:r>
-      <w:proofErr w:type="spellEnd"/>
-      <w:r>
-        <w:t xml:space="preserve"> </w:t>
-      </w:r>
-      <w:proofErr w:type="spellStart"/>
-      <w:r>
-        <w:t>gross</w:t>
-      </w:r>
-      <w:proofErr w:type="spellEnd"/>
-      <w:r>
-        <w:t xml:space="preserve"> </w:t>
-      </w:r>
-      <w:proofErr w:type="spellStart"/>
-      <w:r>
-        <w:t>domestic</w:t>
-      </w:r>
-      <w:proofErr w:type="spellEnd"/>
-      <w:r>
-        <w:t xml:space="preserve"> </w:t>
-      </w:r>
-      <w:proofErr w:type="spellStart"/>
-      <w:r>
-        <w:t>product</w:t>
-      </w:r>
-      <w:proofErr w:type="spellEnd"/>
-      <w:r>
-        <w:t xml:space="preserve"> </w:t>
-      </w:r>
-      <w:proofErr w:type="spellStart"/>
-      <w:r>
-        <w:t>using</w:t>
-      </w:r>
-      <w:proofErr w:type="spellEnd"/>
-      <w:r>
-        <w:t xml:space="preserve"> </w:t>
-      </w:r>
-      <w:proofErr w:type="spellStart"/>
-      <w:r>
-        <w:t>autoregressive</w:t>
-      </w:r>
-      <w:proofErr w:type="spellEnd"/>
-    </w:p>
-    <w:p>
-      <w:proofErr w:type="spellStart"/>
-      <w:r>
-        <w:t>models</w:t>
-      </w:r>
-      <w:proofErr w:type="spellEnd"/>
-      <w:r>
-        <w:t>. In: INTERNATIONAL CONFERENCE ON SOFTWARE ENGINEERING RESEARCH,</w:t>
-      </w:r>
-    </w:p>
-    <w:p>
-      <w:r>
-        <w:t xml:space="preserve">MANAGEMENT AND APPLICATIONS (SERA), 15., 2017, London. </w:t>
-      </w:r>
-      <w:proofErr w:type="spellStart"/>
-      <w:r>
-        <w:t>Proceedings</w:t>
-      </w:r>
-      <w:proofErr w:type="spellEnd"/>
-      <w:r>
-        <w:t>.... New Jersey:</w:t>
-      </w:r>
-    </w:p>
-    <w:p>
-      <w:r>
-        <w:t>IEEE, 2017. p. 317 - 322.</w:t>
-      </w:r>
-    </w:p>
-    <w:p>
-      <w:r>
-        <w:t>6) CAPES /USP ACM</w:t>
-      </w:r>
-    </w:p>
-    <w:p>
-      <w:r>
-        <w:t xml:space="preserve">JAIN, R. New </w:t>
-      </w:r>
-      <w:proofErr w:type="spellStart"/>
-      <w:r>
-        <w:t>strong</w:t>
-      </w:r>
-      <w:proofErr w:type="spellEnd"/>
-      <w:r>
-        <w:t xml:space="preserve"> </w:t>
-      </w:r>
-      <w:proofErr w:type="spellStart"/>
-      <w:r>
-        <w:t>direct</w:t>
-      </w:r>
-      <w:proofErr w:type="spellEnd"/>
-      <w:r>
-        <w:t xml:space="preserve"> </w:t>
-      </w:r>
-      <w:proofErr w:type="spellStart"/>
-      <w:r>
-        <w:t>product</w:t>
-      </w:r>
-      <w:proofErr w:type="spellEnd"/>
-      <w:r>
-        <w:t xml:space="preserve"> </w:t>
-      </w:r>
-      <w:proofErr w:type="spellStart"/>
-      <w:r>
-        <w:t>results</w:t>
-      </w:r>
-      <w:proofErr w:type="spellEnd"/>
-      <w:r>
-        <w:t xml:space="preserve"> in communication </w:t>
-      </w:r>
-      <w:proofErr w:type="spellStart"/>
-      <w:r>
-        <w:t>complexity</w:t>
-      </w:r>
-      <w:proofErr w:type="spellEnd"/>
-      <w:r>
-        <w:t xml:space="preserve">. </w:t>
-      </w:r>
-      <w:proofErr w:type="spellStart"/>
-      <w:r>
-        <w:t>Journal</w:t>
-      </w:r>
-      <w:proofErr w:type="spellEnd"/>
-      <w:r>
-        <w:t xml:space="preserve"> </w:t>
-      </w:r>
-      <w:proofErr w:type="spellStart"/>
-      <w:r>
-        <w:t>Of</w:t>
-      </w:r>
-      <w:proofErr w:type="spellEnd"/>
-      <w:r>
-        <w:t xml:space="preserve"> The</w:t>
-      </w:r>
-    </w:p>
-    <w:p>
-      <w:r>
-        <w:t>ACM, [</w:t>
-      </w:r>
-      <w:proofErr w:type="spellStart"/>
-      <w:r>
-        <w:t>S.l</w:t>
-      </w:r>
-      <w:proofErr w:type="spellEnd"/>
-      <w:r>
-        <w:t xml:space="preserve">.], v. 62, n. 3, p.1-27, 30 </w:t>
-      </w:r>
-      <w:proofErr w:type="spellStart"/>
-      <w:r>
-        <w:t>June</w:t>
-      </w:r>
-      <w:proofErr w:type="spellEnd"/>
-      <w:r>
-        <w:t xml:space="preserve">. 2015. </w:t>
-      </w:r>
-      <w:proofErr w:type="spellStart"/>
-      <w:r>
-        <w:t>Association</w:t>
-      </w:r>
-      <w:proofErr w:type="spellEnd"/>
-      <w:r>
-        <w:t xml:space="preserve"> for </w:t>
-      </w:r>
-      <w:proofErr w:type="spellStart"/>
-      <w:r>
-        <w:t>Computing</w:t>
-      </w:r>
-      <w:proofErr w:type="spellEnd"/>
-      <w:r>
-        <w:t xml:space="preserve"> </w:t>
-      </w:r>
-      <w:proofErr w:type="spellStart"/>
-      <w:r>
-        <w:t>Machinery</w:t>
-      </w:r>
-      <w:proofErr w:type="spellEnd"/>
-      <w:r>
-        <w:t xml:space="preserve"> (ACM).</w:t>
-      </w:r>
-    </w:p>
-    <w:p>
-      <w:r>
-        <w:t>http://dx.doi.org/10.1145/2699432.</w:t>
-      </w:r>
-    </w:p>
-    <w:p>
-      <w:r>
-        <w:t>7) Site de Universidade (escolhi a UNICAMP)</w:t>
-      </w:r>
-    </w:p>
-    <w:p>
-      <w:r>
-        <w:t>PEREGRINO, F. O. F. et al. IDH bussola: estabelecendo prioridades em políticas públicas</w:t>
-      </w:r>
-    </w:p>
-    <w:p>
-      <w:r>
-        <w:t>através de indicadores de desenvolvimento humano: longevidade, educação, renda,</w:t>
-      </w:r>
-    </w:p>
-    <w:p>
-      <w:r>
-        <w:t>infância, habitação. Rio de Janeiro: Litteris, 2001. 150 p.</w:t>
-      </w:r>
-    </w:p>
-    <w:p>
-      <w:r>
-        <w:t>8) Site da apostila</w:t>
-      </w:r>
-    </w:p>
-    <w:p/>
-    <w:p>
-      <w:r>
-        <w:t>Escolhi o site</w:t>
-      </w:r>
-    </w:p>
-    <w:p>
-      <w:r>
-        <w:t>http://aspro02.npd.ufsc.br/pergamum/biblioteca/index.php?resolution2=1024_1 e entrei</w:t>
-      </w:r>
-    </w:p>
-    <w:p>
-      <w:r>
-        <w:t>com IDH achei uma Dissertação</w:t>
-      </w:r>
-    </w:p>
-    <w:p>
-      <w:r>
-        <w:t>PAULA, A. M. Qualidade de vida: avaliação do discurso oficial em Curitiba. 2001.</w:t>
-      </w:r>
-    </w:p>
-    <w:p>
-      <w:r>
         <w:t>Dissertação (Mestrado) – Universidade Federal de Santa Catarina, Florianópolis, 2001.</w:t>
       </w:r>
     </w:p>
@@ -2357,6 +2390,16 @@
   <w:style w:type="paragraph" w:default="1" w:styleId="Normal">
     <w:name w:val="Normal"/>
     <w:qFormat/>
+    <w:rsid w:val="004C67A8"/>
+    <w:pPr>
+      <w:spacing w:after="0" w:line="240" w:lineRule="auto"/>
+    </w:pPr>
+    <w:rPr>
+      <w:rFonts w:ascii="Times New Roman" w:eastAsia="Times New Roman" w:hAnsi="Times New Roman" w:cs="Times New Roman"/>
+      <w:sz w:val="24"/>
+      <w:szCs w:val="24"/>
+      <w:lang w:val="en-US"/>
+    </w:rPr>
   </w:style>
   <w:style w:type="character" w:default="1" w:styleId="DefaultParagraphFont">
     <w:name w:val="Default Paragraph Font"/>
@@ -2416,6 +2459,18 @@
     <w:rPr>
       <w:i/>
       <w:iCs/>
+    </w:rPr>
+  </w:style>
+  <w:style w:type="character" w:styleId="UnresolvedMention">
+    <w:name w:val="Unresolved Mention"/>
+    <w:basedOn w:val="DefaultParagraphFont"/>
+    <w:uiPriority w:val="99"/>
+    <w:semiHidden/>
+    <w:unhideWhenUsed/>
+    <w:rsid w:val="007D43DD"/>
+    <w:rPr>
+      <w:color w:val="808080"/>
+      <w:shd w:val="clear" w:color="auto" w:fill="E6E6E6"/>
     </w:rPr>
   </w:style>
 </w:styles>

</xml_diff>